<commit_message>
Update GitHub.docx via webhook.
</commit_message>
<xml_diff>
--- a/puzzlescloud/GitHub.docx
+++ b/puzzlescloud/GitHub.docx
@@ -511,7 +511,7 @@
         <w:pStyle w:val="Heading1"/>
         <w:rPr/>
       </w:pPr>
-      <w:bookmarkStart w:id="2" w:name="_Toc16363640185005591730793716"/>
+      <w:bookmarkStart w:id="2" w:name="_Toc16363640682379136578557413"/>
       <w:r>
         <w:rPr/>
         <w:t>UFO</w:t>
@@ -537,7 +537,7 @@
         <w:pStyle w:val="Heading2"/>
         <w:rPr/>
       </w:pPr>
-      <w:bookmarkStart w:id="3" w:name="_Toc16363640185218469577833686"/>
+      <w:bookmarkStart w:id="3" w:name="_Toc16363640682498607443686103"/>
       <w:r>
         <w:rPr>
           <w:rStyle w:val="Strong"/>
@@ -556,7 +556,7 @@
         <w:pStyle w:val="Heading3"/>
         <w:rPr/>
       </w:pPr>
-      <w:bookmarkStart w:id="4" w:name="_Toc1636364018542291178560130"/>
+      <w:bookmarkStart w:id="4" w:name="_Toc16363640682613400807196310"/>
       <w:r>
         <w:rPr/>
         <w:t xml:space="preserve">This is a partial list by date of sightings of alleged unidentified flying objects (UFOs), including reports of close encounters and abductions  </w:t>
@@ -568,7 +568,7 @@
         <w:pStyle w:val="Heading3"/>
         <w:rPr/>
       </w:pPr>
-      <w:bookmarkStart w:id="5" w:name="_Toc16363640185627819139511039"/>
+      <w:bookmarkStart w:id="5" w:name="_Toc16363640682737219162979273"/>
       <w:r>
         <w:rPr/>
         <w:t xml:space="preserve">Second millennium BC  </w:t>
@@ -580,7 +580,7 @@
         <w:pStyle w:val="Heading4"/>
         <w:rPr/>
       </w:pPr>
-      <w:bookmarkStart w:id="6" w:name="_Toc16363640185817761002642643"/>
+      <w:bookmarkStart w:id="6" w:name="_Toc16363640682859080966095180"/>
       <w:r>
         <w:rPr/>
         <w:t xml:space="preserve">Tulli Papyrus  </w:t>
@@ -592,7 +592,7 @@
         <w:pStyle w:val="Heading4"/>
         <w:rPr/>
       </w:pPr>
-      <w:bookmarkStart w:id="7" w:name="_Toc16363640186016468413169399"/>
+      <w:bookmarkStart w:id="7" w:name="_Toc16363640682965537398410229"/>
       <w:r>
         <w:rPr/>
         <w:t xml:space="preserve">According to the disputed Tulli Papyrus, the scribes of the pharaoh Thutmose III reported that "fiery disks" were encountered floating over the skies. The Condon Committee disputed the legitimacy of the Tulli Papyrus stating:  </w:t>
@@ -604,7 +604,7 @@
         <w:pStyle w:val="Heading4"/>
         <w:rPr/>
       </w:pPr>
-      <w:bookmarkStart w:id="8" w:name="_Toc1636364018622125605332234"/>
+      <w:bookmarkStart w:id="8" w:name="_Toc16363640683081865162544260"/>
       <w:r>
         <w:rPr/>
         <w:t xml:space="preserve">"Tulli was taken in and that the papyrus is a fake."  </w:t>
@@ -622,45 +622,10 @@
     </w:p>
     <w:p>
       <w:pPr>
-        <w:pStyle w:val="Normal"/>
-        <w:rPr/>
-      </w:pPr>
-      <w:r>
-        <w:rPr/>
-        <w:t>|Tulli Papyrus|ca. 1440 BCE| |--|--| |</w:t>
-      </w:r>
-      <w:hyperlink r:id="rId2" w:tgtFrame="Lower Egypt">
-        <w:r>
-          <w:rPr>
-            <w:rStyle w:val="InternetLink"/>
-          </w:rPr>
-          <w:t>Lower Egypt</w:t>
-        </w:r>
-      </w:hyperlink>
-      <w:r>
-        <w:rPr/>
-        <w:t>|</w:t>
-      </w:r>
-      <w:hyperlink r:id="rId3" w:tgtFrame="Ancient Egypt">
-        <w:r>
-          <w:rPr>
-            <w:rStyle w:val="InternetLink"/>
-          </w:rPr>
-          <w:t>Ancient Egypt</w:t>
-        </w:r>
-      </w:hyperlink>
-      <w:r>
-        <w:rPr/>
-        <w:t xml:space="preserve">| </w:t>
-        <w:br/>
-      </w:r>
-    </w:p>
-    <w:p>
-      <w:pPr>
         <w:pStyle w:val="Heading4"/>
         <w:rPr/>
       </w:pPr>
-      <w:bookmarkStart w:id="9" w:name="_Toc16363640186425310283717552"/>
+      <w:bookmarkStart w:id="9" w:name="_Toc16363640683208652192234478"/>
       <w:r>
         <w:rPr/>
         <w:t xml:space="preserve">Classical antiquity  </w:t>
@@ -672,7 +637,7 @@
         <w:pStyle w:val="Heading4"/>
         <w:rPr/>
       </w:pPr>
-      <w:bookmarkStart w:id="10" w:name="_Toc16363640186621636129462770"/>
+      <w:bookmarkStart w:id="10" w:name="_Toc16363640683324676280362906"/>
       <w:r>
         <w:rPr/>
         <w:t xml:space="preserve">Classical antiquity  </w:t>
@@ -684,7 +649,7 @@
         <w:pStyle w:val="Heading4"/>
         <w:rPr/>
       </w:pPr>
-      <w:bookmarkStart w:id="11" w:name="_Toc16363640186812776599638059"/>
+      <w:bookmarkStart w:id="11" w:name="_Toc16363640683447674524074529"/>
       <w:r>
         <w:rPr/>
         <w:t xml:space="preserve">Classical antiquity  </w:t>
@@ -696,7 +661,7 @@
         <w:pStyle w:val="Heading4"/>
         <w:rPr/>
       </w:pPr>
-      <w:bookmarkStart w:id="12" w:name="_Toc1636364018701374210512380"/>
+      <w:bookmarkStart w:id="12" w:name="_Toc16363640683561222490841912"/>
       <w:r>
         <w:rPr/>
         <w:t xml:space="preserve">Flame-like pithoi from the sky  </w:t>
@@ -712,7 +677,7 @@
         <w:rPr/>
         <w:t xml:space="preserve">According to </w:t>
       </w:r>
-      <w:hyperlink r:id="rId4" w:tgtFrame="Plutarch">
+      <w:hyperlink r:id="rId2" w:tgtFrame="Plutarch">
         <w:r>
           <w:rPr>
             <w:rStyle w:val="InternetLink"/>
@@ -724,7 +689,7 @@
         <w:rPr/>
         <w:t xml:space="preserve">, a Roman army commanded by </w:t>
       </w:r>
-      <w:hyperlink r:id="rId5" w:tgtFrame="Mithridates VI of Pontus">
+      <w:hyperlink r:id="rId3" w:tgtFrame="Mithridates VI of Pontus">
         <w:r>
           <w:rPr>
             <w:rStyle w:val="InternetLink"/>
@@ -736,7 +701,7 @@
         <w:rPr/>
         <w:t xml:space="preserve"> when "all on a sudden, the sky burst asunder, and a huge, flame-like body was seen to fall between the two armies. In shape, it was most like a wine-jar, and in colour, like molten silver." Plutarch reports the shape of the object as like a wine-jar (</w:t>
       </w:r>
-      <w:hyperlink r:id="rId6" w:tgtFrame="Pithos">
+      <w:hyperlink r:id="rId4" w:tgtFrame="Pithos">
         <w:r>
           <w:rPr>
             <w:rStyle w:val="InternetLink"/>
@@ -759,7 +724,7 @@
         <w:rPr/>
         <w:t xml:space="preserve">|74 BCE|flame-like </w:t>
       </w:r>
-      <w:hyperlink r:id="rId7" w:tgtFrame="Pithoi">
+      <w:hyperlink r:id="rId5" w:tgtFrame="Pithoi">
         <w:r>
           <w:rPr>
             <w:rStyle w:val="InternetLink"/>
@@ -778,7 +743,7 @@
         <w:pStyle w:val="Heading5"/>
         <w:rPr/>
       </w:pPr>
-      <w:bookmarkStart w:id="13" w:name="_Toc16363640187229998166149717"/>
+      <w:bookmarkStart w:id="13" w:name="_Toc1636364068368147469089172"/>
       <w:r>
         <w:rPr/>
         <w:t xml:space="preserve">16th--17th centuries  </w:t>
@@ -801,7 +766,7 @@
         <w:pStyle w:val="Heading5"/>
         <w:rPr/>
       </w:pPr>
-      <w:bookmarkStart w:id="14" w:name="_Toc16363640187416268453721292"/>
+      <w:bookmarkStart w:id="14" w:name="_Toc16363640683815851361181742"/>
       <w:r>
         <w:rPr/>
         <w:t xml:space="preserve">16th--17th centuries  </w:t>
@@ -824,7 +789,7 @@
         <w:pStyle w:val="Heading6"/>
         <w:rPr/>
       </w:pPr>
-      <w:bookmarkStart w:id="15" w:name="_Toc1636364018762460191625245"/>
+      <w:bookmarkStart w:id="15" w:name="_Toc16363640683938399653942775"/>
       <w:r>
         <w:rPr/>
         <w:t xml:space="preserve">19th century  </w:t>
@@ -847,7 +812,7 @@
         <w:pStyle w:val="Heading6"/>
         <w:rPr/>
       </w:pPr>
-      <w:bookmarkStart w:id="16" w:name="_Toc16363640187812432266766746"/>
+      <w:bookmarkStart w:id="16" w:name="_Toc16363640684041763484206123"/>
       <w:r>
         <w:rPr/>
         <w:t xml:space="preserve">19th century  </w:t>
@@ -870,7 +835,7 @@
         <w:pStyle w:val="Heading6"/>
         <w:rPr/>
       </w:pPr>
-      <w:bookmarkStart w:id="17" w:name="_Toc1636364018802418259835841"/>
+      <w:bookmarkStart w:id="17" w:name="_Toc16363640684172203789527972"/>
       <w:r>
         <w:rPr/>
         <w:t xml:space="preserve">19th century  </w:t>
@@ -897,7 +862,7 @@
         <w:rPr/>
         <w:t>|1803-02-22 or 03-24|</w:t>
       </w:r>
-      <w:hyperlink r:id="rId8" w:tgtFrame="Utsuro-bune">
+      <w:hyperlink r:id="rId6" w:tgtFrame="Utsuro-bune">
         <w:r>
           <w:rPr>
             <w:rStyle w:val="InternetLink"/>
@@ -916,7 +881,7 @@
         <w:pStyle w:val="Heading7"/>
         <w:rPr/>
       </w:pPr>
-      <w:bookmarkStart w:id="18" w:name="_Toc16363640188226748747845126"/>
+      <w:bookmarkStart w:id="18" w:name="_Toc16363640684296886028225055"/>
       <w:r>
         <w:rPr/>
         <w:t xml:space="preserve">1901--1949  </w:t>
@@ -928,7 +893,7 @@
         <w:pStyle w:val="Heading4"/>
         <w:rPr/>
       </w:pPr>
-      <w:bookmarkStart w:id="19" w:name="_Toc16363640188427836985837576"/>
+      <w:bookmarkStart w:id="19" w:name="_Toc16363640684413207013776232"/>
       <w:r>
         <w:rPr/>
         <w:t xml:space="preserve">The Roswell Incident  </w:t>
@@ -940,7 +905,7 @@
         <w:pStyle w:val="Normal"/>
         <w:rPr/>
       </w:pPr>
-      <w:hyperlink r:id="rId9" w:tgtFrame="United States Army Air Forces">
+      <w:hyperlink r:id="rId7" w:tgtFrame="United States Army Air Forces">
         <w:r>
           <w:rPr>
             <w:rStyle w:val="InternetLink"/>
@@ -952,7 +917,7 @@
         <w:rPr/>
         <w:t xml:space="preserve"> announced the "capture" of a "[flying saucer](https://en.wikipedia.org/wiki/Flying_saucer "Flying saucer")". Hours later, the Army announced the find was a crashed weather balloon. In 1978, the case regained attention after Army Officer </w:t>
       </w:r>
-      <w:hyperlink r:id="rId10" w:tgtFrame="Jesse Marcel">
+      <w:hyperlink r:id="rId8" w:tgtFrame="Jesse Marcel">
         <w:r>
           <w:rPr>
             <w:rStyle w:val="InternetLink"/>
@@ -975,7 +940,7 @@
         <w:rPr/>
         <w:t>|1947-06|</w:t>
       </w:r>
-      <w:hyperlink r:id="rId11" w:tgtFrame="Roswell incident">
+      <w:hyperlink r:id="rId9" w:tgtFrame="Roswell incident">
         <w:r>
           <w:rPr>
             <w:rStyle w:val="InternetLink"/>
@@ -987,7 +952,7 @@
         <w:rPr/>
         <w:t xml:space="preserve">| |--|--| |About 30 mi north of </w:t>
       </w:r>
-      <w:hyperlink r:id="rId12" w:tgtFrame="Roswell, New Mexico">
+      <w:hyperlink r:id="rId10" w:tgtFrame="Roswell, New Mexico">
         <w:r>
           <w:rPr>
             <w:rStyle w:val="InternetLink"/>
@@ -1006,7 +971,7 @@
         <w:pStyle w:val="Heading3"/>
         <w:rPr/>
       </w:pPr>
-      <w:bookmarkStart w:id="20" w:name="_Toc16363640188626519585826189"/>
+      <w:bookmarkStart w:id="20" w:name="_Toc16363640684538662045390803"/>
       <w:r>
         <w:rPr/>
         <w:t xml:space="preserve">1950--1974  </w:t>
@@ -1018,7 +983,7 @@
         <w:pStyle w:val="Heading4"/>
         <w:rPr/>
       </w:pPr>
-      <w:bookmarkStart w:id="21" w:name="_Toc16363640188825733524394353"/>
+      <w:bookmarkStart w:id="21" w:name="_Toc16363640684656059715077185"/>
       <w:r>
         <w:rPr/>
         <w:t xml:space="preserve">Finnish Air Force sighting  </w:t>
@@ -1034,7 +999,7 @@
         <w:rPr/>
         <w:t xml:space="preserve">Seven disc shaped objects hovering in formation around 1500--3000 meters were spotted by the airtraffic controller and two pilots. When fighter pilot Tarmo Tukeva investigated, they accelerated away. |1969-04-12| </w:t>
       </w:r>
-      <w:hyperlink r:id="rId13">
+      <w:hyperlink r:id="rId11">
         <w:r>
           <w:rPr>
             <w:rStyle w:val="InternetLink"/>
@@ -1046,7 +1011,7 @@
         <w:rPr/>
         <w:t xml:space="preserve"> | |--|--| | </w:t>
       </w:r>
-      <w:hyperlink r:id="rId14" w:tgtFrame="Pori">
+      <w:hyperlink r:id="rId12" w:tgtFrame="Pori">
         <w:r>
           <w:rPr>
             <w:rStyle w:val="InternetLink"/>
@@ -1058,7 +1023,7 @@
         <w:rPr/>
         <w:t xml:space="preserve"> | </w:t>
       </w:r>
-      <w:hyperlink r:id="rId15" w:tgtFrame="Finland">
+      <w:hyperlink r:id="rId13" w:tgtFrame="Finland">
         <w:r>
           <w:rPr>
             <w:rStyle w:val="InternetLink"/>
@@ -1077,7 +1042,7 @@
         <w:pStyle w:val="Heading3"/>
         <w:rPr/>
       </w:pPr>
-      <w:bookmarkStart w:id="22" w:name="_Toc16363640189024250084475758"/>
+      <w:bookmarkStart w:id="22" w:name="_Toc16363640684782580858690279"/>
       <w:r>
         <w:rPr/>
         <w:t xml:space="preserve">1975--2000  </w:t>
@@ -1089,7 +1054,7 @@
         <w:pStyle w:val="Heading4"/>
         <w:rPr/>
       </w:pPr>
-      <w:bookmarkStart w:id="23" w:name="_Toc16363640189263432466909657"/>
+      <w:bookmarkStart w:id="23" w:name="_Toc16363640684916964210650348"/>
       <w:r>
         <w:rPr/>
         <w:t xml:space="preserve">Varginha UFO incident  </w:t>
@@ -1101,7 +1066,7 @@
         <w:pStyle w:val="Normal"/>
         <w:rPr/>
       </w:pPr>
-      <w:hyperlink r:id="rId16" w:tgtFrame="Brazilian Armed Forces">
+      <w:hyperlink r:id="rId14" w:tgtFrame="Brazilian Armed Forces">
         <w:r>
           <w:rPr>
             <w:rStyle w:val="InternetLink"/>
@@ -1113,7 +1078,7 @@
         <w:rPr/>
         <w:t xml:space="preserve"> allegedly captured extraterrestrial being after an UFO crash. The Brazilian government has officially denied these claims. According to a military inquest, a local man with disabilities was mistaken for an alien. |1996-01-20| </w:t>
       </w:r>
-      <w:hyperlink r:id="rId17" w:tgtFrame="Varginha UFO incident">
+      <w:hyperlink r:id="rId15" w:tgtFrame="Varginha UFO incident">
         <w:r>
           <w:rPr>
             <w:rStyle w:val="InternetLink"/>
@@ -1125,7 +1090,7 @@
         <w:rPr/>
         <w:t xml:space="preserve">| |--|--| | </w:t>
       </w:r>
-      <w:hyperlink r:id="rId18" w:tgtFrame="Varginha">
+      <w:hyperlink r:id="rId16" w:tgtFrame="Varginha">
         <w:r>
           <w:rPr>
             <w:rStyle w:val="InternetLink"/>
@@ -1137,7 +1102,7 @@
         <w:rPr/>
         <w:t xml:space="preserve"> | </w:t>
       </w:r>
-      <w:hyperlink r:id="rId19">
+      <w:hyperlink r:id="rId17">
         <w:r>
           <w:rPr>
             <w:rStyle w:val="InternetLink"/>
@@ -1344,7 +1309,7 @@
         <w:pStyle w:val="Heading4"/>
         <w:rPr/>
       </w:pPr>
-      <w:bookmarkStart w:id="24" w:name="_Toc16363640189492719027905478"/>
+      <w:bookmarkStart w:id="24" w:name="_Toc16363640685069682069197737"/>
       <w:r>
         <w:rPr/>
         <w:t xml:space="preserve">Sources  </w:t>
@@ -1377,7 +1342,7 @@
         </w:numPr>
         <w:rPr/>
       </w:pPr>
-      <w:hyperlink r:id="rId20">
+      <w:hyperlink r:id="rId18">
         <w:r>
           <w:rPr>
             <w:rStyle w:val="InternetLink"/>
@@ -1395,7 +1360,7 @@
         </w:numPr>
         <w:rPr/>
       </w:pPr>
-      <w:hyperlink r:id="rId21">
+      <w:hyperlink r:id="rId19">
         <w:r>
           <w:rPr>
             <w:rStyle w:val="InternetLink"/>
@@ -1413,7 +1378,7 @@
         </w:numPr>
         <w:rPr/>
       </w:pPr>
-      <w:hyperlink r:id="rId22">
+      <w:hyperlink r:id="rId20">
         <w:r>
           <w:rPr>
             <w:rStyle w:val="InternetLink"/>
@@ -1881,7 +1846,7 @@
                     </pic:cNvPicPr>
                   </pic:nvPicPr>
                   <pic:blipFill>
-                    <a:blip r:embed="rId23"/>
+                    <a:blip r:embed="rId21"/>
                     <a:stretch>
                       <a:fillRect/>
                     </a:stretch>
@@ -1997,8 +1962,8 @@
       </w:r>
     </w:p>
     <w:sectPr>
-      <w:headerReference w:type="default" r:id="rId24"/>
-      <w:footerReference w:type="default" r:id="rId25"/>
+      <w:headerReference w:type="default" r:id="rId22"/>
+      <w:footerReference w:type="default" r:id="rId23"/>
       <w:type w:val="nextPage"/>
       <w:pgSz w:w="11906" w:h="16820"/>
       <w:pgMar w:left="1440" w:right="1440" w:gutter="0" w:header="708" w:top="1440" w:footer="708" w:bottom="1440"/>

</xml_diff>